<commit_message>
commit for clear filter issue
</commit_message>
<xml_diff>
--- a/docgenerator/Audit-AutoReject-EmailApprovals.docx
+++ b/docgenerator/Audit-AutoReject-EmailApprovals.docx
@@ -856,6 +856,1446 @@
           <w:p>
             <w:r>
               <w:t xml:space="preserve">4</w:t>
+            </w:r>
+          </w:p>
+        </w:tc>
+      </w:tr>
+    </w:tbl>
+    <w:p/>
+    <w:p>
+      <w:pPr>
+        <w:pStyle w:val="Heading2"/>
+        <w:spacing w:after="200"/>
+        <w:jc w:val="center"/>
+      </w:pPr>
+      <w:r>
+        <w:rPr>
+          <w:b/>
+          <w:bCs/>
+          <w:color w:val="2E74B5"/>
+          <w:sz w:val="32"/>
+          <w:szCs w:val="32"/>
+        </w:rPr>
+        <w:t xml:space="preserve">Escalation period for approval requests</w:t>
+      </w:r>
+    </w:p>
+    <w:p>
+      <w:pPr>
+        <w:spacing w:after="240"/>
+        <w:jc w:val="center"/>
+      </w:pPr>
+      <w:r>
+        <w:rPr>
+          <w:b/>
+          <w:bCs/>
+        </w:rPr>
+        <w:t xml:space="preserve">Application.Approvable.ApprovalRequestEscalationPeriod</w:t>
+      </w:r>
+    </w:p>
+    <w:p>
+      <w:pPr>
+        <w:spacing w:after="300"/>
+        <w:jc w:val="center"/>
+      </w:pPr>
+      <w:r>
+        <w:rPr>
+          <w:i/>
+          <w:iCs/>
+        </w:rPr>
+        <w:t xml:space="preserve">Current value: </w:t>
+      </w:r>
+      <w:r>
+        <w:rPr>
+          <w:b/>
+          <w:bCs/>
+          <w:color w:val="8B0000"/>
+        </w:rPr>
+        <w:t xml:space="preserve">5</w:t>
+      </w:r>
+    </w:p>
+    <w:p>
+      <w:pPr>
+        <w:spacing w:after="100"/>
+      </w:pPr>
+      <w:r>
+        <w:rPr>
+          <w:b/>
+          <w:bCs/>
+        </w:rPr>
+        <w:t xml:space="preserve">Description:	</w:t>
+      </w:r>
+      <w:r>
+        <w:t xml:space="preserve">Determines the default escalation period for all types of approvables. The escalation period is the number of days an approver has to act on a request before the request is escalated to the supervisor of the approver. A value of 0 sets this parameter to the default value of 14 days.</w:t>
+      </w:r>
+    </w:p>
+    <w:tbl>
+      <w:tblPr>
+        <w:tblW w:type="pct" w:w="100%"/>
+        <w:tblBorders>
+          <w:top w:val="single" w:color="BFBFBF" w:sz="1"/>
+          <w:left w:val="single" w:color="BFBFBF" w:sz="1"/>
+          <w:bottom w:val="single" w:color="BFBFBF" w:sz="1"/>
+          <w:right w:val="single" w:color="BFBFBF" w:sz="1"/>
+          <w:insideH w:val="single" w:color="EDEDED" w:sz="1"/>
+          <w:insideV w:val="single" w:color="EDEDED" w:sz="1"/>
+        </w:tblBorders>
+      </w:tblPr>
+      <w:tblGrid>
+        <w:gridCol w:w="100"/>
+        <w:gridCol w:w="100"/>
+      </w:tblGrid>
+      <w:tr>
+        <w:tc>
+          <w:tcPr>
+            <w:tcW w:type="pct" w:w="40%"/>
+            <w:shd w:fill="F2F2F2"/>
+            <w:tcMar>
+              <w:top w:type="dxa" w:w="100"/>
+              <w:left w:type="dxa" w:w="100"/>
+              <w:bottom w:type="dxa" w:w="100"/>
+              <w:right w:type="dxa" w:w="100"/>
+            </w:tcMar>
+          </w:tcPr>
+          <w:p>
+            <w:r>
+              <w:rPr>
+                <w:b/>
+                <w:bCs/>
+              </w:rPr>
+              <w:t xml:space="preserve">Property</w:t>
+            </w:r>
+          </w:p>
+        </w:tc>
+        <w:tc>
+          <w:tcPr>
+            <w:tcW w:type="pct" w:w="60%"/>
+            <w:shd w:fill="F2F2F2"/>
+            <w:tcMar>
+              <w:top w:type="dxa" w:w="100"/>
+              <w:left w:type="dxa" w:w="100"/>
+              <w:bottom w:type="dxa" w:w="100"/>
+              <w:right w:type="dxa" w:w="100"/>
+            </w:tcMar>
+          </w:tcPr>
+          <w:p>
+            <w:r>
+              <w:rPr>
+                <w:b/>
+                <w:bCs/>
+              </w:rPr>
+              <w:t xml:space="preserve">Value</w:t>
+            </w:r>
+          </w:p>
+        </w:tc>
+      </w:tr>
+      <w:tr>
+        <w:tc>
+          <w:tcPr>
+            <w:tcMar>
+              <w:top w:type="dxa" w:w="100"/>
+              <w:left w:type="dxa" w:w="100"/>
+              <w:bottom w:type="dxa" w:w="100"/>
+              <w:right w:type="dxa" w:w="100"/>
+            </w:tcMar>
+          </w:tcPr>
+          <w:p>
+            <w:r>
+              <w:t xml:space="preserve">Parameter Type</w:t>
+            </w:r>
+          </w:p>
+        </w:tc>
+        <w:tc>
+          <w:tcPr>
+            <w:tcMar>
+              <w:top w:type="dxa" w:w="100"/>
+              <w:left w:type="dxa" w:w="100"/>
+              <w:bottom w:type="dxa" w:w="100"/>
+              <w:right w:type="dxa" w:w="100"/>
+            </w:tcMar>
+          </w:tcPr>
+          <w:p>
+            <w:r>
+              <w:t xml:space="preserve">java.lang.Double</w:t>
+            </w:r>
+          </w:p>
+        </w:tc>
+      </w:tr>
+      <w:tr>
+        <w:tc>
+          <w:tcPr>
+            <w:tcMar>
+              <w:top w:type="dxa" w:w="100"/>
+              <w:left w:type="dxa" w:w="100"/>
+              <w:bottom w:type="dxa" w:w="100"/>
+              <w:right w:type="dxa" w:w="100"/>
+            </w:tcMar>
+          </w:tcPr>
+          <w:p>
+            <w:r>
+              <w:t xml:space="preserve">Is Default</w:t>
+            </w:r>
+          </w:p>
+        </w:tc>
+        <w:tc>
+          <w:tcPr>
+            <w:tcMar>
+              <w:top w:type="dxa" w:w="100"/>
+              <w:left w:type="dxa" w:w="100"/>
+              <w:bottom w:type="dxa" w:w="100"/>
+              <w:right w:type="dxa" w:w="100"/>
+            </w:tcMar>
+          </w:tcPr>
+          <w:p>
+            <w:r>
+              <w:t xml:space="preserve">No</w:t>
+            </w:r>
+          </w:p>
+        </w:tc>
+      </w:tr>
+      <w:tr>
+        <w:tc>
+          <w:tcPr>
+            <w:tcMar>
+              <w:top w:type="dxa" w:w="100"/>
+              <w:left w:type="dxa" w:w="100"/>
+              <w:bottom w:type="dxa" w:w="100"/>
+              <w:right w:type="dxa" w:w="100"/>
+            </w:tcMar>
+          </w:tcPr>
+          <w:p>
+            <w:r>
+              <w:t xml:space="preserve">Default Value</w:t>
+            </w:r>
+          </w:p>
+        </w:tc>
+        <w:tc>
+          <w:tcPr>
+            <w:tcMar>
+              <w:top w:type="dxa" w:w="100"/>
+              <w:left w:type="dxa" w:w="100"/>
+              <w:bottom w:type="dxa" w:w="100"/>
+              <w:right w:type="dxa" w:w="100"/>
+            </w:tcMar>
+          </w:tcPr>
+          <w:p>
+            <w:r>
+              <w:t xml:space="preserve">No</w:t>
+            </w:r>
+          </w:p>
+        </w:tc>
+      </w:tr>
+      <w:tr>
+        <w:tc>
+          <w:tcPr>
+            <w:tcMar>
+              <w:top w:type="dxa" w:w="100"/>
+              <w:left w:type="dxa" w:w="100"/>
+              <w:bottom w:type="dxa" w:w="100"/>
+              <w:right w:type="dxa" w:w="100"/>
+            </w:tcMar>
+          </w:tcPr>
+          <w:p>
+            <w:r>
+              <w:t xml:space="preserve">Is Customer Editable</w:t>
+            </w:r>
+          </w:p>
+        </w:tc>
+        <w:tc>
+          <w:tcPr>
+            <w:tcMar>
+              <w:top w:type="dxa" w:w="100"/>
+              <w:left w:type="dxa" w:w="100"/>
+              <w:bottom w:type="dxa" w:w="100"/>
+              <w:right w:type="dxa" w:w="100"/>
+            </w:tcMar>
+          </w:tcPr>
+          <w:p>
+            <w:r>
+              <w:t xml:space="preserve">Yes</w:t>
+            </w:r>
+          </w:p>
+        </w:tc>
+      </w:tr>
+      <w:tr>
+        <w:tc>
+          <w:tcPr>
+            <w:tcMar>
+              <w:top w:type="dxa" w:w="100"/>
+              <w:left w:type="dxa" w:w="100"/>
+              <w:bottom w:type="dxa" w:w="100"/>
+              <w:right w:type="dxa" w:w="100"/>
+            </w:tcMar>
+          </w:tcPr>
+          <w:p>
+            <w:r>
+              <w:t xml:space="preserve">Parameter Value</w:t>
+            </w:r>
+          </w:p>
+        </w:tc>
+        <w:tc>
+          <w:tcPr>
+            <w:tcMar>
+              <w:top w:type="dxa" w:w="100"/>
+              <w:left w:type="dxa" w:w="100"/>
+              <w:bottom w:type="dxa" w:w="100"/>
+              <w:right w:type="dxa" w:w="100"/>
+            </w:tcMar>
+          </w:tcPr>
+          <w:p>
+            <w:r>
+              <w:t xml:space="preserve">5</w:t>
+            </w:r>
+          </w:p>
+        </w:tc>
+      </w:tr>
+    </w:tbl>
+    <w:p/>
+    <w:p>
+      <w:pPr>
+        <w:pStyle w:val="Heading2"/>
+        <w:spacing w:after="200"/>
+        <w:jc w:val="center"/>
+      </w:pPr>
+      <w:r>
+        <w:rPr>
+          <w:b/>
+          <w:bCs/>
+          <w:color w:val="2E74B5"/>
+          <w:sz w:val="32"/>
+          <w:szCs w:val="32"/>
+        </w:rPr>
+        <w:t xml:space="preserve">Enable enhanced purchasing unit responsibilities validations for groups assigned to users</w:t>
+      </w:r>
+    </w:p>
+    <w:p>
+      <w:pPr>
+        <w:spacing w:after="240"/>
+        <w:jc w:val="center"/>
+      </w:pPr>
+      <w:r>
+        <w:rPr>
+          <w:b/>
+          <w:bCs/>
+        </w:rPr>
+        <w:t xml:space="preserve">Application.Approvable.EnableEnhancedPurchasingUnitResponsibilitiesValidationsForGroupsAssignedToUsers</w:t>
+      </w:r>
+    </w:p>
+    <w:p>
+      <w:pPr>
+        <w:spacing w:after="300"/>
+        <w:jc w:val="center"/>
+      </w:pPr>
+      <w:r>
+        <w:rPr>
+          <w:i/>
+          <w:iCs/>
+        </w:rPr>
+        <w:t xml:space="preserve">Current value: </w:t>
+      </w:r>
+      <w:r>
+        <w:rPr>
+          <w:b/>
+          <w:bCs/>
+          <w:color w:val="006400"/>
+        </w:rPr>
+        <w:t xml:space="preserve">ENABLED</w:t>
+      </w:r>
+    </w:p>
+    <w:p>
+      <w:pPr>
+        <w:spacing w:after="100"/>
+      </w:pPr>
+      <w:r>
+        <w:rPr>
+          <w:b/>
+          <w:bCs/>
+        </w:rPr>
+        <w:t xml:space="preserve">Description:	</w:t>
+      </w:r>
+      <w:r>
+        <w:t xml:space="preserve">Determines whether the purchasing unit responsibilities for groups that allow user responsibility requests are validated. These validations are performed when a user logs in or makes user profile changes after new groups are assigned to users through data import tasks or through the SAP Ariba Administrator user interface. When set to Yes, the purchasing unit responsibilities for groups that allow user responsibility requests are validated and an error message is displayed if the purchasing unit responsibilities are not assigned for any group. When set to No, the validations are not performed. This parameter is effective only when the following parameters are enabled - Restrict data visibility based on purchasing unit responsibilities (Application.Approvable.OrganizationalVisibilityPartitioning) and Enforce adding purchasing unit responsibilities for new purchasing unit groups (Application.Approvable.MandatoryPUApplicableGroupResponsibility).</w:t>
+      </w:r>
+    </w:p>
+    <w:tbl>
+      <w:tblPr>
+        <w:tblW w:type="pct" w:w="100%"/>
+        <w:tblBorders>
+          <w:top w:val="single" w:color="BFBFBF" w:sz="1"/>
+          <w:left w:val="single" w:color="BFBFBF" w:sz="1"/>
+          <w:bottom w:val="single" w:color="BFBFBF" w:sz="1"/>
+          <w:right w:val="single" w:color="BFBFBF" w:sz="1"/>
+          <w:insideH w:val="single" w:color="EDEDED" w:sz="1"/>
+          <w:insideV w:val="single" w:color="EDEDED" w:sz="1"/>
+        </w:tblBorders>
+      </w:tblPr>
+      <w:tblGrid>
+        <w:gridCol w:w="100"/>
+        <w:gridCol w:w="100"/>
+      </w:tblGrid>
+      <w:tr>
+        <w:tc>
+          <w:tcPr>
+            <w:tcW w:type="pct" w:w="40%"/>
+            <w:shd w:fill="F2F2F2"/>
+            <w:tcMar>
+              <w:top w:type="dxa" w:w="100"/>
+              <w:left w:type="dxa" w:w="100"/>
+              <w:bottom w:type="dxa" w:w="100"/>
+              <w:right w:type="dxa" w:w="100"/>
+            </w:tcMar>
+          </w:tcPr>
+          <w:p>
+            <w:r>
+              <w:rPr>
+                <w:b/>
+                <w:bCs/>
+              </w:rPr>
+              <w:t xml:space="preserve">Property</w:t>
+            </w:r>
+          </w:p>
+        </w:tc>
+        <w:tc>
+          <w:tcPr>
+            <w:tcW w:type="pct" w:w="60%"/>
+            <w:shd w:fill="F2F2F2"/>
+            <w:tcMar>
+              <w:top w:type="dxa" w:w="100"/>
+              <w:left w:type="dxa" w:w="100"/>
+              <w:bottom w:type="dxa" w:w="100"/>
+              <w:right w:type="dxa" w:w="100"/>
+            </w:tcMar>
+          </w:tcPr>
+          <w:p>
+            <w:r>
+              <w:rPr>
+                <w:b/>
+                <w:bCs/>
+              </w:rPr>
+              <w:t xml:space="preserve">Value</w:t>
+            </w:r>
+          </w:p>
+        </w:tc>
+      </w:tr>
+      <w:tr>
+        <w:tc>
+          <w:tcPr>
+            <w:tcMar>
+              <w:top w:type="dxa" w:w="100"/>
+              <w:left w:type="dxa" w:w="100"/>
+              <w:bottom w:type="dxa" w:w="100"/>
+              <w:right w:type="dxa" w:w="100"/>
+            </w:tcMar>
+          </w:tcPr>
+          <w:p>
+            <w:r>
+              <w:t xml:space="preserve">Parameter Type</w:t>
+            </w:r>
+          </w:p>
+        </w:tc>
+        <w:tc>
+          <w:tcPr>
+            <w:tcMar>
+              <w:top w:type="dxa" w:w="100"/>
+              <w:left w:type="dxa" w:w="100"/>
+              <w:bottom w:type="dxa" w:w="100"/>
+              <w:right w:type="dxa" w:w="100"/>
+            </w:tcMar>
+          </w:tcPr>
+          <w:p>
+            <w:r>
+              <w:t xml:space="preserve">java.lang.Boolean</w:t>
+            </w:r>
+          </w:p>
+        </w:tc>
+      </w:tr>
+      <w:tr>
+        <w:tc>
+          <w:tcPr>
+            <w:tcMar>
+              <w:top w:type="dxa" w:w="100"/>
+              <w:left w:type="dxa" w:w="100"/>
+              <w:bottom w:type="dxa" w:w="100"/>
+              <w:right w:type="dxa" w:w="100"/>
+            </w:tcMar>
+          </w:tcPr>
+          <w:p>
+            <w:r>
+              <w:t xml:space="preserve">Is Default</w:t>
+            </w:r>
+          </w:p>
+        </w:tc>
+        <w:tc>
+          <w:tcPr>
+            <w:tcMar>
+              <w:top w:type="dxa" w:w="100"/>
+              <w:left w:type="dxa" w:w="100"/>
+              <w:bottom w:type="dxa" w:w="100"/>
+              <w:right w:type="dxa" w:w="100"/>
+            </w:tcMar>
+          </w:tcPr>
+          <w:p>
+            <w:r>
+              <w:t xml:space="preserve">No</w:t>
+            </w:r>
+          </w:p>
+        </w:tc>
+      </w:tr>
+      <w:tr>
+        <w:tc>
+          <w:tcPr>
+            <w:tcMar>
+              <w:top w:type="dxa" w:w="100"/>
+              <w:left w:type="dxa" w:w="100"/>
+              <w:bottom w:type="dxa" w:w="100"/>
+              <w:right w:type="dxa" w:w="100"/>
+            </w:tcMar>
+          </w:tcPr>
+          <w:p>
+            <w:r>
+              <w:t xml:space="preserve">Default Value</w:t>
+            </w:r>
+          </w:p>
+        </w:tc>
+        <w:tc>
+          <w:tcPr>
+            <w:tcMar>
+              <w:top w:type="dxa" w:w="100"/>
+              <w:left w:type="dxa" w:w="100"/>
+              <w:bottom w:type="dxa" w:w="100"/>
+              <w:right w:type="dxa" w:w="100"/>
+            </w:tcMar>
+          </w:tcPr>
+          <w:p>
+            <w:r>
+              <w:t xml:space="preserve">No</w:t>
+            </w:r>
+          </w:p>
+        </w:tc>
+      </w:tr>
+      <w:tr>
+        <w:tc>
+          <w:tcPr>
+            <w:tcMar>
+              <w:top w:type="dxa" w:w="100"/>
+              <w:left w:type="dxa" w:w="100"/>
+              <w:bottom w:type="dxa" w:w="100"/>
+              <w:right w:type="dxa" w:w="100"/>
+            </w:tcMar>
+          </w:tcPr>
+          <w:p>
+            <w:r>
+              <w:t xml:space="preserve">Is Customer Editable</w:t>
+            </w:r>
+          </w:p>
+        </w:tc>
+        <w:tc>
+          <w:tcPr>
+            <w:tcMar>
+              <w:top w:type="dxa" w:w="100"/>
+              <w:left w:type="dxa" w:w="100"/>
+              <w:bottom w:type="dxa" w:w="100"/>
+              <w:right w:type="dxa" w:w="100"/>
+            </w:tcMar>
+          </w:tcPr>
+          <w:p>
+            <w:r>
+              <w:t xml:space="preserve">Yes</w:t>
+            </w:r>
+          </w:p>
+        </w:tc>
+      </w:tr>
+      <w:tr>
+        <w:tc>
+          <w:tcPr>
+            <w:tcMar>
+              <w:top w:type="dxa" w:w="100"/>
+              <w:left w:type="dxa" w:w="100"/>
+              <w:bottom w:type="dxa" w:w="100"/>
+              <w:right w:type="dxa" w:w="100"/>
+            </w:tcMar>
+          </w:tcPr>
+          <w:p>
+            <w:r>
+              <w:t xml:space="preserve">Parameter Value</w:t>
+            </w:r>
+          </w:p>
+        </w:tc>
+        <w:tc>
+          <w:tcPr>
+            <w:tcMar>
+              <w:top w:type="dxa" w:w="100"/>
+              <w:left w:type="dxa" w:w="100"/>
+              <w:bottom w:type="dxa" w:w="100"/>
+              <w:right w:type="dxa" w:w="100"/>
+            </w:tcMar>
+          </w:tcPr>
+          <w:p>
+            <w:r>
+              <w:t xml:space="preserve">Yes</w:t>
+            </w:r>
+          </w:p>
+        </w:tc>
+      </w:tr>
+    </w:tbl>
+    <w:p/>
+    <w:p>
+      <w:pPr>
+        <w:pStyle w:val="Heading2"/>
+        <w:spacing w:after="200"/>
+        <w:jc w:val="center"/>
+      </w:pPr>
+      <w:r>
+        <w:rPr>
+          <w:b/>
+          <w:bCs/>
+          <w:color w:val="2E74B5"/>
+          <w:sz w:val="32"/>
+          <w:szCs w:val="32"/>
+        </w:rPr>
+        <w:t xml:space="preserve">Include accounting split lines in HTML emails</w:t>
+      </w:r>
+    </w:p>
+    <w:p>
+      <w:pPr>
+        <w:spacing w:after="240"/>
+        <w:jc w:val="center"/>
+      </w:pPr>
+      <w:r>
+        <w:rPr>
+          <w:b/>
+          <w:bCs/>
+        </w:rPr>
+        <w:t xml:space="preserve">Application.Approvable.IncludeAccountingInHTMLEmails</w:t>
+      </w:r>
+    </w:p>
+    <w:p>
+      <w:pPr>
+        <w:spacing w:after="300"/>
+        <w:jc w:val="center"/>
+      </w:pPr>
+      <w:r>
+        <w:rPr>
+          <w:i/>
+          <w:iCs/>
+        </w:rPr>
+        <w:t xml:space="preserve">Current value: </w:t>
+      </w:r>
+      <w:r>
+        <w:rPr>
+          <w:b/>
+          <w:bCs/>
+          <w:color w:val="006400"/>
+        </w:rPr>
+        <w:t xml:space="preserve">ENABLED</w:t>
+      </w:r>
+    </w:p>
+    <w:p>
+      <w:pPr>
+        <w:spacing w:after="100"/>
+      </w:pPr>
+      <w:r>
+        <w:rPr>
+          <w:b/>
+          <w:bCs/>
+        </w:rPr>
+        <w:t xml:space="preserve">Description:	</w:t>
+      </w:r>
+      <w:r>
+        <w:t xml:space="preserve">Determines whether information from the accounting fields of an approvable is included in HTML email approval notifications. If set to Yes, users who receive emails in HTML format can view the accounting information directly in the email approval notification.</w:t>
+      </w:r>
+    </w:p>
+    <w:tbl>
+      <w:tblPr>
+        <w:tblW w:type="pct" w:w="100%"/>
+        <w:tblBorders>
+          <w:top w:val="single" w:color="BFBFBF" w:sz="1"/>
+          <w:left w:val="single" w:color="BFBFBF" w:sz="1"/>
+          <w:bottom w:val="single" w:color="BFBFBF" w:sz="1"/>
+          <w:right w:val="single" w:color="BFBFBF" w:sz="1"/>
+          <w:insideH w:val="single" w:color="EDEDED" w:sz="1"/>
+          <w:insideV w:val="single" w:color="EDEDED" w:sz="1"/>
+        </w:tblBorders>
+      </w:tblPr>
+      <w:tblGrid>
+        <w:gridCol w:w="100"/>
+        <w:gridCol w:w="100"/>
+      </w:tblGrid>
+      <w:tr>
+        <w:tc>
+          <w:tcPr>
+            <w:tcW w:type="pct" w:w="40%"/>
+            <w:shd w:fill="F2F2F2"/>
+            <w:tcMar>
+              <w:top w:type="dxa" w:w="100"/>
+              <w:left w:type="dxa" w:w="100"/>
+              <w:bottom w:type="dxa" w:w="100"/>
+              <w:right w:type="dxa" w:w="100"/>
+            </w:tcMar>
+          </w:tcPr>
+          <w:p>
+            <w:r>
+              <w:rPr>
+                <w:b/>
+                <w:bCs/>
+              </w:rPr>
+              <w:t xml:space="preserve">Property</w:t>
+            </w:r>
+          </w:p>
+        </w:tc>
+        <w:tc>
+          <w:tcPr>
+            <w:tcW w:type="pct" w:w="60%"/>
+            <w:shd w:fill="F2F2F2"/>
+            <w:tcMar>
+              <w:top w:type="dxa" w:w="100"/>
+              <w:left w:type="dxa" w:w="100"/>
+              <w:bottom w:type="dxa" w:w="100"/>
+              <w:right w:type="dxa" w:w="100"/>
+            </w:tcMar>
+          </w:tcPr>
+          <w:p>
+            <w:r>
+              <w:rPr>
+                <w:b/>
+                <w:bCs/>
+              </w:rPr>
+              <w:t xml:space="preserve">Value</w:t>
+            </w:r>
+          </w:p>
+        </w:tc>
+      </w:tr>
+      <w:tr>
+        <w:tc>
+          <w:tcPr>
+            <w:tcMar>
+              <w:top w:type="dxa" w:w="100"/>
+              <w:left w:type="dxa" w:w="100"/>
+              <w:bottom w:type="dxa" w:w="100"/>
+              <w:right w:type="dxa" w:w="100"/>
+            </w:tcMar>
+          </w:tcPr>
+          <w:p>
+            <w:r>
+              <w:t xml:space="preserve">Parameter Type</w:t>
+            </w:r>
+          </w:p>
+        </w:tc>
+        <w:tc>
+          <w:tcPr>
+            <w:tcMar>
+              <w:top w:type="dxa" w:w="100"/>
+              <w:left w:type="dxa" w:w="100"/>
+              <w:bottom w:type="dxa" w:w="100"/>
+              <w:right w:type="dxa" w:w="100"/>
+            </w:tcMar>
+          </w:tcPr>
+          <w:p>
+            <w:r>
+              <w:t xml:space="preserve">java.lang.Boolean</w:t>
+            </w:r>
+          </w:p>
+        </w:tc>
+      </w:tr>
+      <w:tr>
+        <w:tc>
+          <w:tcPr>
+            <w:tcMar>
+              <w:top w:type="dxa" w:w="100"/>
+              <w:left w:type="dxa" w:w="100"/>
+              <w:bottom w:type="dxa" w:w="100"/>
+              <w:right w:type="dxa" w:w="100"/>
+            </w:tcMar>
+          </w:tcPr>
+          <w:p>
+            <w:r>
+              <w:t xml:space="preserve">Is Default</w:t>
+            </w:r>
+          </w:p>
+        </w:tc>
+        <w:tc>
+          <w:tcPr>
+            <w:tcMar>
+              <w:top w:type="dxa" w:w="100"/>
+              <w:left w:type="dxa" w:w="100"/>
+              <w:bottom w:type="dxa" w:w="100"/>
+              <w:right w:type="dxa" w:w="100"/>
+            </w:tcMar>
+          </w:tcPr>
+          <w:p>
+            <w:r>
+              <w:t xml:space="preserve">No</w:t>
+            </w:r>
+          </w:p>
+        </w:tc>
+      </w:tr>
+      <w:tr>
+        <w:tc>
+          <w:tcPr>
+            <w:tcMar>
+              <w:top w:type="dxa" w:w="100"/>
+              <w:left w:type="dxa" w:w="100"/>
+              <w:bottom w:type="dxa" w:w="100"/>
+              <w:right w:type="dxa" w:w="100"/>
+            </w:tcMar>
+          </w:tcPr>
+          <w:p>
+            <w:r>
+              <w:t xml:space="preserve">Default Value</w:t>
+            </w:r>
+          </w:p>
+        </w:tc>
+        <w:tc>
+          <w:tcPr>
+            <w:tcMar>
+              <w:top w:type="dxa" w:w="100"/>
+              <w:left w:type="dxa" w:w="100"/>
+              <w:bottom w:type="dxa" w:w="100"/>
+              <w:right w:type="dxa" w:w="100"/>
+            </w:tcMar>
+          </w:tcPr>
+          <w:p>
+            <w:r>
+              <w:t xml:space="preserve">No</w:t>
+            </w:r>
+          </w:p>
+        </w:tc>
+      </w:tr>
+      <w:tr>
+        <w:tc>
+          <w:tcPr>
+            <w:tcMar>
+              <w:top w:type="dxa" w:w="100"/>
+              <w:left w:type="dxa" w:w="100"/>
+              <w:bottom w:type="dxa" w:w="100"/>
+              <w:right w:type="dxa" w:w="100"/>
+            </w:tcMar>
+          </w:tcPr>
+          <w:p>
+            <w:r>
+              <w:t xml:space="preserve">Is Customer Editable</w:t>
+            </w:r>
+          </w:p>
+        </w:tc>
+        <w:tc>
+          <w:tcPr>
+            <w:tcMar>
+              <w:top w:type="dxa" w:w="100"/>
+              <w:left w:type="dxa" w:w="100"/>
+              <w:bottom w:type="dxa" w:w="100"/>
+              <w:right w:type="dxa" w:w="100"/>
+            </w:tcMar>
+          </w:tcPr>
+          <w:p>
+            <w:r>
+              <w:t xml:space="preserve">Yes</w:t>
+            </w:r>
+          </w:p>
+        </w:tc>
+      </w:tr>
+      <w:tr>
+        <w:tc>
+          <w:tcPr>
+            <w:tcMar>
+              <w:top w:type="dxa" w:w="100"/>
+              <w:left w:type="dxa" w:w="100"/>
+              <w:bottom w:type="dxa" w:w="100"/>
+              <w:right w:type="dxa" w:w="100"/>
+            </w:tcMar>
+          </w:tcPr>
+          <w:p>
+            <w:r>
+              <w:t xml:space="preserve">Parameter Value</w:t>
+            </w:r>
+          </w:p>
+        </w:tc>
+        <w:tc>
+          <w:tcPr>
+            <w:tcMar>
+              <w:top w:type="dxa" w:w="100"/>
+              <w:left w:type="dxa" w:w="100"/>
+              <w:bottom w:type="dxa" w:w="100"/>
+              <w:right w:type="dxa" w:w="100"/>
+            </w:tcMar>
+          </w:tcPr>
+          <w:p>
+            <w:r>
+              <w:t xml:space="preserve">Yes</w:t>
+            </w:r>
+          </w:p>
+        </w:tc>
+      </w:tr>
+    </w:tbl>
+    <w:p/>
+    <w:p>
+      <w:pPr>
+        <w:pStyle w:val="Heading2"/>
+        <w:spacing w:after="200"/>
+        <w:jc w:val="center"/>
+      </w:pPr>
+      <w:r>
+        <w:rPr>
+          <w:b/>
+          <w:bCs/>
+          <w:color w:val="2E74B5"/>
+          <w:sz w:val="32"/>
+          <w:szCs w:val="32"/>
+        </w:rPr>
+        <w:t xml:space="preserve">Enforce adding purchasing unit responsibilities for new purchasing unit groups</w:t>
+      </w:r>
+    </w:p>
+    <w:p>
+      <w:pPr>
+        <w:spacing w:after="240"/>
+        <w:jc w:val="center"/>
+      </w:pPr>
+      <w:r>
+        <w:rPr>
+          <w:b/>
+          <w:bCs/>
+        </w:rPr>
+        <w:t xml:space="preserve">Application.Approvable.MandatoryPUApplicableGroupResponsibility</w:t>
+      </w:r>
+    </w:p>
+    <w:p>
+      <w:pPr>
+        <w:spacing w:after="300"/>
+        <w:jc w:val="center"/>
+      </w:pPr>
+      <w:r>
+        <w:rPr>
+          <w:i/>
+          <w:iCs/>
+        </w:rPr>
+        <w:t xml:space="preserve">Current value: </w:t>
+      </w:r>
+      <w:r>
+        <w:rPr>
+          <w:b/>
+          <w:bCs/>
+          <w:color w:val="006400"/>
+        </w:rPr>
+        <w:t xml:space="preserve">ENABLED</w:t>
+      </w:r>
+    </w:p>
+    <w:p>
+      <w:pPr>
+        <w:spacing w:after="100"/>
+      </w:pPr>
+      <w:r>
+        <w:rPr>
+          <w:b/>
+          <w:bCs/>
+        </w:rPr>
+        <w:t xml:space="preserve">Description:	</w:t>
+      </w:r>
+      <w:r>
+        <w:t xml:space="preserve">Determines whether purchasing unit responsibilities must be added when a purchasing unit group is added. When set to Yes, purchasing unit responsibilities must be added when a purchasing unit group is added.</w:t>
+      </w:r>
+    </w:p>
+    <w:tbl>
+      <w:tblPr>
+        <w:tblW w:type="pct" w:w="100%"/>
+        <w:tblBorders>
+          <w:top w:val="single" w:color="BFBFBF" w:sz="1"/>
+          <w:left w:val="single" w:color="BFBFBF" w:sz="1"/>
+          <w:bottom w:val="single" w:color="BFBFBF" w:sz="1"/>
+          <w:right w:val="single" w:color="BFBFBF" w:sz="1"/>
+          <w:insideH w:val="single" w:color="EDEDED" w:sz="1"/>
+          <w:insideV w:val="single" w:color="EDEDED" w:sz="1"/>
+        </w:tblBorders>
+      </w:tblPr>
+      <w:tblGrid>
+        <w:gridCol w:w="100"/>
+        <w:gridCol w:w="100"/>
+      </w:tblGrid>
+      <w:tr>
+        <w:tc>
+          <w:tcPr>
+            <w:tcW w:type="pct" w:w="40%"/>
+            <w:shd w:fill="F2F2F2"/>
+            <w:tcMar>
+              <w:top w:type="dxa" w:w="100"/>
+              <w:left w:type="dxa" w:w="100"/>
+              <w:bottom w:type="dxa" w:w="100"/>
+              <w:right w:type="dxa" w:w="100"/>
+            </w:tcMar>
+          </w:tcPr>
+          <w:p>
+            <w:r>
+              <w:rPr>
+                <w:b/>
+                <w:bCs/>
+              </w:rPr>
+              <w:t xml:space="preserve">Property</w:t>
+            </w:r>
+          </w:p>
+        </w:tc>
+        <w:tc>
+          <w:tcPr>
+            <w:tcW w:type="pct" w:w="60%"/>
+            <w:shd w:fill="F2F2F2"/>
+            <w:tcMar>
+              <w:top w:type="dxa" w:w="100"/>
+              <w:left w:type="dxa" w:w="100"/>
+              <w:bottom w:type="dxa" w:w="100"/>
+              <w:right w:type="dxa" w:w="100"/>
+            </w:tcMar>
+          </w:tcPr>
+          <w:p>
+            <w:r>
+              <w:rPr>
+                <w:b/>
+                <w:bCs/>
+              </w:rPr>
+              <w:t xml:space="preserve">Value</w:t>
+            </w:r>
+          </w:p>
+        </w:tc>
+      </w:tr>
+      <w:tr>
+        <w:tc>
+          <w:tcPr>
+            <w:tcMar>
+              <w:top w:type="dxa" w:w="100"/>
+              <w:left w:type="dxa" w:w="100"/>
+              <w:bottom w:type="dxa" w:w="100"/>
+              <w:right w:type="dxa" w:w="100"/>
+            </w:tcMar>
+          </w:tcPr>
+          <w:p>
+            <w:r>
+              <w:t xml:space="preserve">Parameter Type</w:t>
+            </w:r>
+          </w:p>
+        </w:tc>
+        <w:tc>
+          <w:tcPr>
+            <w:tcMar>
+              <w:top w:type="dxa" w:w="100"/>
+              <w:left w:type="dxa" w:w="100"/>
+              <w:bottom w:type="dxa" w:w="100"/>
+              <w:right w:type="dxa" w:w="100"/>
+            </w:tcMar>
+          </w:tcPr>
+          <w:p>
+            <w:r>
+              <w:t xml:space="preserve">java.lang.Boolean</w:t>
+            </w:r>
+          </w:p>
+        </w:tc>
+      </w:tr>
+      <w:tr>
+        <w:tc>
+          <w:tcPr>
+            <w:tcMar>
+              <w:top w:type="dxa" w:w="100"/>
+              <w:left w:type="dxa" w:w="100"/>
+              <w:bottom w:type="dxa" w:w="100"/>
+              <w:right w:type="dxa" w:w="100"/>
+            </w:tcMar>
+          </w:tcPr>
+          <w:p>
+            <w:r>
+              <w:t xml:space="preserve">Is Default</w:t>
+            </w:r>
+          </w:p>
+        </w:tc>
+        <w:tc>
+          <w:tcPr>
+            <w:tcMar>
+              <w:top w:type="dxa" w:w="100"/>
+              <w:left w:type="dxa" w:w="100"/>
+              <w:bottom w:type="dxa" w:w="100"/>
+              <w:right w:type="dxa" w:w="100"/>
+            </w:tcMar>
+          </w:tcPr>
+          <w:p>
+            <w:r>
+              <w:t xml:space="preserve">No</w:t>
+            </w:r>
+          </w:p>
+        </w:tc>
+      </w:tr>
+      <w:tr>
+        <w:tc>
+          <w:tcPr>
+            <w:tcMar>
+              <w:top w:type="dxa" w:w="100"/>
+              <w:left w:type="dxa" w:w="100"/>
+              <w:bottom w:type="dxa" w:w="100"/>
+              <w:right w:type="dxa" w:w="100"/>
+            </w:tcMar>
+          </w:tcPr>
+          <w:p>
+            <w:r>
+              <w:t xml:space="preserve">Default Value</w:t>
+            </w:r>
+          </w:p>
+        </w:tc>
+        <w:tc>
+          <w:tcPr>
+            <w:tcMar>
+              <w:top w:type="dxa" w:w="100"/>
+              <w:left w:type="dxa" w:w="100"/>
+              <w:bottom w:type="dxa" w:w="100"/>
+              <w:right w:type="dxa" w:w="100"/>
+            </w:tcMar>
+          </w:tcPr>
+          <w:p>
+            <w:r>
+              <w:t xml:space="preserve">No</w:t>
+            </w:r>
+          </w:p>
+        </w:tc>
+      </w:tr>
+      <w:tr>
+        <w:tc>
+          <w:tcPr>
+            <w:tcMar>
+              <w:top w:type="dxa" w:w="100"/>
+              <w:left w:type="dxa" w:w="100"/>
+              <w:bottom w:type="dxa" w:w="100"/>
+              <w:right w:type="dxa" w:w="100"/>
+            </w:tcMar>
+          </w:tcPr>
+          <w:p>
+            <w:r>
+              <w:t xml:space="preserve">Is Customer Editable</w:t>
+            </w:r>
+          </w:p>
+        </w:tc>
+        <w:tc>
+          <w:tcPr>
+            <w:tcMar>
+              <w:top w:type="dxa" w:w="100"/>
+              <w:left w:type="dxa" w:w="100"/>
+              <w:bottom w:type="dxa" w:w="100"/>
+              <w:right w:type="dxa" w:w="100"/>
+            </w:tcMar>
+          </w:tcPr>
+          <w:p>
+            <w:r>
+              <w:t xml:space="preserve">Yes</w:t>
+            </w:r>
+          </w:p>
+        </w:tc>
+      </w:tr>
+      <w:tr>
+        <w:tc>
+          <w:tcPr>
+            <w:tcMar>
+              <w:top w:type="dxa" w:w="100"/>
+              <w:left w:type="dxa" w:w="100"/>
+              <w:bottom w:type="dxa" w:w="100"/>
+              <w:right w:type="dxa" w:w="100"/>
+            </w:tcMar>
+          </w:tcPr>
+          <w:p>
+            <w:r>
+              <w:t xml:space="preserve">Parameter Value</w:t>
+            </w:r>
+          </w:p>
+        </w:tc>
+        <w:tc>
+          <w:tcPr>
+            <w:tcMar>
+              <w:top w:type="dxa" w:w="100"/>
+              <w:left w:type="dxa" w:w="100"/>
+              <w:bottom w:type="dxa" w:w="100"/>
+              <w:right w:type="dxa" w:w="100"/>
+            </w:tcMar>
+          </w:tcPr>
+          <w:p>
+            <w:r>
+              <w:t xml:space="preserve">Yes</w:t>
+            </w:r>
+          </w:p>
+        </w:tc>
+      </w:tr>
+    </w:tbl>
+    <w:p/>
+    <w:p>
+      <w:pPr>
+        <w:pStyle w:val="Heading2"/>
+        <w:spacing w:after="200"/>
+        <w:jc w:val="center"/>
+      </w:pPr>
+      <w:r>
+        <w:rPr>
+          <w:b/>
+          <w:bCs/>
+          <w:color w:val="2E74B5"/>
+          <w:sz w:val="32"/>
+          <w:szCs w:val="32"/>
+        </w:rPr>
+        <w:t xml:space="preserve">Restrict data visibility based on purchasing unit responsibilities</w:t>
+      </w:r>
+    </w:p>
+    <w:p>
+      <w:pPr>
+        <w:spacing w:after="240"/>
+        <w:jc w:val="center"/>
+      </w:pPr>
+      <w:r>
+        <w:rPr>
+          <w:b/>
+          <w:bCs/>
+        </w:rPr>
+        <w:t xml:space="preserve">Application.Approvable.OrganizationalVisibilityPartitioning</w:t>
+      </w:r>
+    </w:p>
+    <w:p>
+      <w:pPr>
+        <w:spacing w:after="300"/>
+        <w:jc w:val="center"/>
+      </w:pPr>
+      <w:r>
+        <w:rPr>
+          <w:i/>
+          <w:iCs/>
+        </w:rPr>
+        <w:t xml:space="preserve">Current value: </w:t>
+      </w:r>
+      <w:r>
+        <w:rPr>
+          <w:b/>
+          <w:bCs/>
+          <w:color w:val="006400"/>
+        </w:rPr>
+        <w:t xml:space="preserve">ENABLED</w:t>
+      </w:r>
+    </w:p>
+    <w:p>
+      <w:pPr>
+        <w:spacing w:after="100"/>
+      </w:pPr>
+      <w:r>
+        <w:rPr>
+          <w:b/>
+          <w:bCs/>
+        </w:rPr>
+        <w:t xml:space="preserve">Description:	</w:t>
+      </w:r>
+      <w:r>
+        <w:t xml:space="preserve">Determines whether the visibility of data such as suppliers, approvers, and documents in searches and reports is restricted to the user's responsible purchasing unit assignments. When set to Yes, the visibility of data in searches and reports is restricted to the user's responsible purchasing unit assignments.</w:t>
+      </w:r>
+    </w:p>
+    <w:tbl>
+      <w:tblPr>
+        <w:tblW w:type="pct" w:w="100%"/>
+        <w:tblBorders>
+          <w:top w:val="single" w:color="BFBFBF" w:sz="1"/>
+          <w:left w:val="single" w:color="BFBFBF" w:sz="1"/>
+          <w:bottom w:val="single" w:color="BFBFBF" w:sz="1"/>
+          <w:right w:val="single" w:color="BFBFBF" w:sz="1"/>
+          <w:insideH w:val="single" w:color="EDEDED" w:sz="1"/>
+          <w:insideV w:val="single" w:color="EDEDED" w:sz="1"/>
+        </w:tblBorders>
+      </w:tblPr>
+      <w:tblGrid>
+        <w:gridCol w:w="100"/>
+        <w:gridCol w:w="100"/>
+      </w:tblGrid>
+      <w:tr>
+        <w:tc>
+          <w:tcPr>
+            <w:tcW w:type="pct" w:w="40%"/>
+            <w:shd w:fill="F2F2F2"/>
+            <w:tcMar>
+              <w:top w:type="dxa" w:w="100"/>
+              <w:left w:type="dxa" w:w="100"/>
+              <w:bottom w:type="dxa" w:w="100"/>
+              <w:right w:type="dxa" w:w="100"/>
+            </w:tcMar>
+          </w:tcPr>
+          <w:p>
+            <w:r>
+              <w:rPr>
+                <w:b/>
+                <w:bCs/>
+              </w:rPr>
+              <w:t xml:space="preserve">Property</w:t>
+            </w:r>
+          </w:p>
+        </w:tc>
+        <w:tc>
+          <w:tcPr>
+            <w:tcW w:type="pct" w:w="60%"/>
+            <w:shd w:fill="F2F2F2"/>
+            <w:tcMar>
+              <w:top w:type="dxa" w:w="100"/>
+              <w:left w:type="dxa" w:w="100"/>
+              <w:bottom w:type="dxa" w:w="100"/>
+              <w:right w:type="dxa" w:w="100"/>
+            </w:tcMar>
+          </w:tcPr>
+          <w:p>
+            <w:r>
+              <w:rPr>
+                <w:b/>
+                <w:bCs/>
+              </w:rPr>
+              <w:t xml:space="preserve">Value</w:t>
+            </w:r>
+          </w:p>
+        </w:tc>
+      </w:tr>
+      <w:tr>
+        <w:tc>
+          <w:tcPr>
+            <w:tcMar>
+              <w:top w:type="dxa" w:w="100"/>
+              <w:left w:type="dxa" w:w="100"/>
+              <w:bottom w:type="dxa" w:w="100"/>
+              <w:right w:type="dxa" w:w="100"/>
+            </w:tcMar>
+          </w:tcPr>
+          <w:p>
+            <w:r>
+              <w:t xml:space="preserve">Parameter Type</w:t>
+            </w:r>
+          </w:p>
+        </w:tc>
+        <w:tc>
+          <w:tcPr>
+            <w:tcMar>
+              <w:top w:type="dxa" w:w="100"/>
+              <w:left w:type="dxa" w:w="100"/>
+              <w:bottom w:type="dxa" w:w="100"/>
+              <w:right w:type="dxa" w:w="100"/>
+            </w:tcMar>
+          </w:tcPr>
+          <w:p>
+            <w:r>
+              <w:t xml:space="preserve">java.lang.Boolean</w:t>
+            </w:r>
+          </w:p>
+        </w:tc>
+      </w:tr>
+      <w:tr>
+        <w:tc>
+          <w:tcPr>
+            <w:tcMar>
+              <w:top w:type="dxa" w:w="100"/>
+              <w:left w:type="dxa" w:w="100"/>
+              <w:bottom w:type="dxa" w:w="100"/>
+              <w:right w:type="dxa" w:w="100"/>
+            </w:tcMar>
+          </w:tcPr>
+          <w:p>
+            <w:r>
+              <w:t xml:space="preserve">Is Default</w:t>
+            </w:r>
+          </w:p>
+        </w:tc>
+        <w:tc>
+          <w:tcPr>
+            <w:tcMar>
+              <w:top w:type="dxa" w:w="100"/>
+              <w:left w:type="dxa" w:w="100"/>
+              <w:bottom w:type="dxa" w:w="100"/>
+              <w:right w:type="dxa" w:w="100"/>
+            </w:tcMar>
+          </w:tcPr>
+          <w:p>
+            <w:r>
+              <w:t xml:space="preserve">No</w:t>
+            </w:r>
+          </w:p>
+        </w:tc>
+      </w:tr>
+      <w:tr>
+        <w:tc>
+          <w:tcPr>
+            <w:tcMar>
+              <w:top w:type="dxa" w:w="100"/>
+              <w:left w:type="dxa" w:w="100"/>
+              <w:bottom w:type="dxa" w:w="100"/>
+              <w:right w:type="dxa" w:w="100"/>
+            </w:tcMar>
+          </w:tcPr>
+          <w:p>
+            <w:r>
+              <w:t xml:space="preserve">Default Value</w:t>
+            </w:r>
+          </w:p>
+        </w:tc>
+        <w:tc>
+          <w:tcPr>
+            <w:tcMar>
+              <w:top w:type="dxa" w:w="100"/>
+              <w:left w:type="dxa" w:w="100"/>
+              <w:bottom w:type="dxa" w:w="100"/>
+              <w:right w:type="dxa" w:w="100"/>
+            </w:tcMar>
+          </w:tcPr>
+          <w:p>
+            <w:r>
+              <w:t xml:space="preserve">No</w:t>
+            </w:r>
+          </w:p>
+        </w:tc>
+      </w:tr>
+      <w:tr>
+        <w:tc>
+          <w:tcPr>
+            <w:tcMar>
+              <w:top w:type="dxa" w:w="100"/>
+              <w:left w:type="dxa" w:w="100"/>
+              <w:bottom w:type="dxa" w:w="100"/>
+              <w:right w:type="dxa" w:w="100"/>
+            </w:tcMar>
+          </w:tcPr>
+          <w:p>
+            <w:r>
+              <w:t xml:space="preserve">Is Customer Editable</w:t>
+            </w:r>
+          </w:p>
+        </w:tc>
+        <w:tc>
+          <w:tcPr>
+            <w:tcMar>
+              <w:top w:type="dxa" w:w="100"/>
+              <w:left w:type="dxa" w:w="100"/>
+              <w:bottom w:type="dxa" w:w="100"/>
+              <w:right w:type="dxa" w:w="100"/>
+            </w:tcMar>
+          </w:tcPr>
+          <w:p>
+            <w:r>
+              <w:t xml:space="preserve">Yes</w:t>
+            </w:r>
+          </w:p>
+        </w:tc>
+      </w:tr>
+      <w:tr>
+        <w:tc>
+          <w:tcPr>
+            <w:tcMar>
+              <w:top w:type="dxa" w:w="100"/>
+              <w:left w:type="dxa" w:w="100"/>
+              <w:bottom w:type="dxa" w:w="100"/>
+              <w:right w:type="dxa" w:w="100"/>
+            </w:tcMar>
+          </w:tcPr>
+          <w:p>
+            <w:r>
+              <w:t xml:space="preserve">Parameter Value</w:t>
+            </w:r>
+          </w:p>
+        </w:tc>
+        <w:tc>
+          <w:tcPr>
+            <w:tcMar>
+              <w:top w:type="dxa" w:w="100"/>
+              <w:left w:type="dxa" w:w="100"/>
+              <w:bottom w:type="dxa" w:w="100"/>
+              <w:right w:type="dxa" w:w="100"/>
+            </w:tcMar>
+          </w:tcPr>
+          <w:p>
+            <w:r>
+              <w:t xml:space="preserve">Yes</w:t>
             </w:r>
           </w:p>
         </w:tc>
@@ -883,7 +2323,7 @@
       <w:jc w:val="center"/>
     </w:pPr>
     <w:r>
-      <w:t xml:space="preserve">Generated: 18/9/2025, 11:01:48 pm</w:t>
+      <w:t xml:space="preserve">Generated: 9/19/2025, 2:41:50 PM</w:t>
     </w:r>
     <w:r>
       <w:t xml:space="preserve">  •  </w:t>

</xml_diff>